<commit_message>
Simple fix for documentation
</commit_message>
<xml_diff>
--- a/Documents/ProjectDocumentation.docx
+++ b/Documents/ProjectDocumentation.docx
@@ -107,9 +107,9 @@
       </w:tblPr>
       <w:tblGrid>
         <w:gridCol w:w="1003"/>
-        <w:gridCol w:w="4957"/>
-        <w:gridCol w:w="1551"/>
-        <w:gridCol w:w="2369"/>
+        <w:gridCol w:w="4731"/>
+        <w:gridCol w:w="1532"/>
+        <w:gridCol w:w="2280"/>
       </w:tblGrid>
       <w:tr>
         <w:trPr>
@@ -431,6 +431,9 @@
       </w:pPr>
     </w:p>
     <w:p/>
+    <w:p/>
+    <w:p/>
+    <w:p/>
     <w:sdt>
       <w:sdtPr>
         <w:rPr>
@@ -464,7 +467,12 @@
             <w:ind w:left="432" w:hanging="432"/>
           </w:pPr>
           <w:r>
-            <w:t>Table of Contents</w:t>
+            <w:t>Table of Con</w:t>
+          </w:r>
+          <w:bookmarkStart w:id="0" w:name="_GoBack"/>
+          <w:bookmarkEnd w:id="0"/>
+          <w:r>
+            <w:t>tents</w:t>
           </w:r>
         </w:p>
         <w:p>
@@ -472,7 +480,7 @@
             <w:pStyle w:val="TOC1"/>
             <w:tabs>
               <w:tab w:val="left" w:pos="440"/>
-              <w:tab w:val="right" w:leader="dot" w:pos="9890"/>
+              <w:tab w:val="right" w:leader="dot" w:pos="9556"/>
             </w:tabs>
             <w:rPr>
               <w:rFonts w:eastAsiaTheme="minorEastAsia"/>
@@ -488,7 +496,7 @@
           <w:r>
             <w:fldChar w:fldCharType="separate"/>
           </w:r>
-          <w:hyperlink w:anchor="_Toc31749346" w:history="1">
+          <w:hyperlink w:anchor="_Toc31796733" w:history="1">
             <w:r>
               <w:rPr>
                 <w:rStyle w:val="Hyperlink"/>
@@ -529,7 +537,7 @@
                 <w:noProof/>
                 <w:webHidden/>
               </w:rPr>
-              <w:instrText xml:space="preserve"> PAGEREF _Toc31749346 \h </w:instrText>
+              <w:instrText xml:space="preserve"> PAGEREF _Toc31796733 \h </w:instrText>
             </w:r>
             <w:r>
               <w:rPr>
@@ -565,14 +573,14 @@
             <w:pStyle w:val="TOC1"/>
             <w:tabs>
               <w:tab w:val="left" w:pos="440"/>
-              <w:tab w:val="right" w:leader="dot" w:pos="9890"/>
+              <w:tab w:val="right" w:leader="dot" w:pos="9556"/>
             </w:tabs>
             <w:rPr>
               <w:rFonts w:eastAsiaTheme="minorEastAsia"/>
               <w:noProof/>
             </w:rPr>
           </w:pPr>
-          <w:hyperlink w:anchor="_Toc31749347" w:history="1">
+          <w:hyperlink w:anchor="_Toc31796734" w:history="1">
             <w:r>
               <w:rPr>
                 <w:rStyle w:val="Hyperlink"/>
@@ -613,7 +621,7 @@
                 <w:noProof/>
                 <w:webHidden/>
               </w:rPr>
-              <w:instrText xml:space="preserve"> PAGEREF _Toc31749347 \h </w:instrText>
+              <w:instrText xml:space="preserve"> PAGEREF _Toc31796734 \h </w:instrText>
             </w:r>
             <w:r>
               <w:rPr>
@@ -649,14 +657,14 @@
             <w:pStyle w:val="TOC1"/>
             <w:tabs>
               <w:tab w:val="left" w:pos="440"/>
-              <w:tab w:val="right" w:leader="dot" w:pos="9890"/>
+              <w:tab w:val="right" w:leader="dot" w:pos="9556"/>
             </w:tabs>
             <w:rPr>
               <w:rFonts w:eastAsiaTheme="minorEastAsia"/>
               <w:noProof/>
             </w:rPr>
           </w:pPr>
-          <w:hyperlink w:anchor="_Toc31749348" w:history="1">
+          <w:hyperlink w:anchor="_Toc31796735" w:history="1">
             <w:r>
               <w:rPr>
                 <w:rStyle w:val="Hyperlink"/>
@@ -697,7 +705,7 @@
                 <w:noProof/>
                 <w:webHidden/>
               </w:rPr>
-              <w:instrText xml:space="preserve"> PAGEREF _Toc31749348 \h </w:instrText>
+              <w:instrText xml:space="preserve"> PAGEREF _Toc31796735 \h </w:instrText>
             </w:r>
             <w:r>
               <w:rPr>
@@ -733,14 +741,14 @@
             <w:pStyle w:val="TOC2"/>
             <w:tabs>
               <w:tab w:val="left" w:pos="880"/>
-              <w:tab w:val="right" w:leader="dot" w:pos="9890"/>
+              <w:tab w:val="right" w:leader="dot" w:pos="9556"/>
             </w:tabs>
             <w:rPr>
               <w:rFonts w:eastAsiaTheme="minorEastAsia"/>
               <w:noProof/>
             </w:rPr>
           </w:pPr>
-          <w:hyperlink w:anchor="_Toc31749349" w:history="1">
+          <w:hyperlink w:anchor="_Toc31796736" w:history="1">
             <w:r>
               <w:rPr>
                 <w:rStyle w:val="Hyperlink"/>
@@ -760,7 +768,7 @@
                 <w:rStyle w:val="Hyperlink"/>
                 <w:noProof/>
               </w:rPr>
-              <w:t>Support Pages</w:t>
+              <w:t>Screens</w:t>
             </w:r>
             <w:r>
               <w:rPr>
@@ -781,7 +789,7 @@
                 <w:noProof/>
                 <w:webHidden/>
               </w:rPr>
-              <w:instrText xml:space="preserve"> PAGEREF _Toc31749349 \h </w:instrText>
+              <w:instrText xml:space="preserve"> PAGEREF _Toc31796736 \h </w:instrText>
             </w:r>
             <w:r>
               <w:rPr>
@@ -802,6 +810,90 @@
                 <w:webHidden/>
               </w:rPr>
               <w:t>4</w:t>
+            </w:r>
+            <w:r>
+              <w:rPr>
+                <w:noProof/>
+                <w:webHidden/>
+              </w:rPr>
+              <w:fldChar w:fldCharType="end"/>
+            </w:r>
+          </w:hyperlink>
+        </w:p>
+        <w:p>
+          <w:pPr>
+            <w:pStyle w:val="TOC1"/>
+            <w:tabs>
+              <w:tab w:val="left" w:pos="440"/>
+              <w:tab w:val="right" w:leader="dot" w:pos="9556"/>
+            </w:tabs>
+            <w:rPr>
+              <w:rFonts w:eastAsiaTheme="minorEastAsia"/>
+              <w:noProof/>
+            </w:rPr>
+          </w:pPr>
+          <w:hyperlink w:anchor="_Toc31796737" w:history="1">
+            <w:r>
+              <w:rPr>
+                <w:rStyle w:val="Hyperlink"/>
+                <w:noProof/>
+              </w:rPr>
+              <w:t>4</w:t>
+            </w:r>
+            <w:r>
+              <w:rPr>
+                <w:rFonts w:eastAsiaTheme="minorEastAsia"/>
+                <w:noProof/>
+              </w:rPr>
+              <w:tab/>
+            </w:r>
+            <w:r>
+              <w:rPr>
+                <w:rStyle w:val="Hyperlink"/>
+                <w:noProof/>
+              </w:rPr>
+              <w:t>User Interface</w:t>
+            </w:r>
+            <w:r>
+              <w:rPr>
+                <w:noProof/>
+                <w:webHidden/>
+              </w:rPr>
+              <w:tab/>
+            </w:r>
+            <w:r>
+              <w:rPr>
+                <w:noProof/>
+                <w:webHidden/>
+              </w:rPr>
+              <w:fldChar w:fldCharType="begin"/>
+            </w:r>
+            <w:r>
+              <w:rPr>
+                <w:noProof/>
+                <w:webHidden/>
+              </w:rPr>
+              <w:instrText xml:space="preserve"> PAGEREF _Toc31796737 \h </w:instrText>
+            </w:r>
+            <w:r>
+              <w:rPr>
+                <w:noProof/>
+                <w:webHidden/>
+              </w:rPr>
+            </w:r>
+            <w:r>
+              <w:rPr>
+                <w:noProof/>
+                <w:webHidden/>
+              </w:rPr>
+              <w:fldChar w:fldCharType="separate"/>
+            </w:r>
+            <w:r>
+              <w:rPr>
+                <w:noProof/>
+                <w:webHidden/>
+              </w:rPr>
+              <w:t>5</w:t>
             </w:r>
             <w:r>
               <w:rPr>
@@ -817,20 +909,20 @@
             <w:pStyle w:val="TOC2"/>
             <w:tabs>
               <w:tab w:val="left" w:pos="880"/>
-              <w:tab w:val="right" w:leader="dot" w:pos="9890"/>
+              <w:tab w:val="right" w:leader="dot" w:pos="9556"/>
             </w:tabs>
             <w:rPr>
               <w:rFonts w:eastAsiaTheme="minorEastAsia"/>
               <w:noProof/>
             </w:rPr>
           </w:pPr>
-          <w:hyperlink w:anchor="_Toc31749350" w:history="1">
+          <w:hyperlink w:anchor="_Toc31796738" w:history="1">
             <w:r>
               <w:rPr>
                 <w:rStyle w:val="Hyperlink"/>
                 <w:noProof/>
               </w:rPr>
-              <w:t>3.2</w:t>
+              <w:t>4.1</w:t>
             </w:r>
             <w:r>
               <w:rPr>
@@ -844,7 +936,7 @@
                 <w:rStyle w:val="Hyperlink"/>
                 <w:noProof/>
               </w:rPr>
-              <w:t>Main Pages</w:t>
+              <w:t>Application UI Layout</w:t>
             </w:r>
             <w:r>
               <w:rPr>
@@ -865,7 +957,7 @@
                 <w:noProof/>
                 <w:webHidden/>
               </w:rPr>
-              <w:instrText xml:space="preserve"> PAGEREF _Toc31749350 \h </w:instrText>
+              <w:instrText xml:space="preserve"> PAGEREF _Toc31796738 \h </w:instrText>
             </w:r>
             <w:r>
               <w:rPr>
@@ -885,7 +977,511 @@
                 <w:noProof/>
                 <w:webHidden/>
               </w:rPr>
-              <w:t>4</w:t>
+              <w:t>6</w:t>
+            </w:r>
+            <w:r>
+              <w:rPr>
+                <w:noProof/>
+                <w:webHidden/>
+              </w:rPr>
+              <w:fldChar w:fldCharType="end"/>
+            </w:r>
+          </w:hyperlink>
+        </w:p>
+        <w:p>
+          <w:pPr>
+            <w:pStyle w:val="TOC2"/>
+            <w:tabs>
+              <w:tab w:val="left" w:pos="880"/>
+              <w:tab w:val="right" w:leader="dot" w:pos="9556"/>
+            </w:tabs>
+            <w:rPr>
+              <w:rFonts w:eastAsiaTheme="minorEastAsia"/>
+              <w:noProof/>
+            </w:rPr>
+          </w:pPr>
+          <w:hyperlink w:anchor="_Toc31796739" w:history="1">
+            <w:r>
+              <w:rPr>
+                <w:rStyle w:val="Hyperlink"/>
+                <w:noProof/>
+              </w:rPr>
+              <w:t>4.2</w:t>
+            </w:r>
+            <w:r>
+              <w:rPr>
+                <w:rFonts w:eastAsiaTheme="minorEastAsia"/>
+                <w:noProof/>
+              </w:rPr>
+              <w:tab/>
+            </w:r>
+            <w:r>
+              <w:rPr>
+                <w:rStyle w:val="Hyperlink"/>
+                <w:noProof/>
+              </w:rPr>
+              <w:t>Support Screens</w:t>
+            </w:r>
+            <w:r>
+              <w:rPr>
+                <w:noProof/>
+                <w:webHidden/>
+              </w:rPr>
+              <w:tab/>
+            </w:r>
+            <w:r>
+              <w:rPr>
+                <w:noProof/>
+                <w:webHidden/>
+              </w:rPr>
+              <w:fldChar w:fldCharType="begin"/>
+            </w:r>
+            <w:r>
+              <w:rPr>
+                <w:noProof/>
+                <w:webHidden/>
+              </w:rPr>
+              <w:instrText xml:space="preserve"> PAGEREF _Toc31796739 \h </w:instrText>
+            </w:r>
+            <w:r>
+              <w:rPr>
+                <w:noProof/>
+                <w:webHidden/>
+              </w:rPr>
+            </w:r>
+            <w:r>
+              <w:rPr>
+                <w:noProof/>
+                <w:webHidden/>
+              </w:rPr>
+              <w:fldChar w:fldCharType="separate"/>
+            </w:r>
+            <w:r>
+              <w:rPr>
+                <w:noProof/>
+                <w:webHidden/>
+              </w:rPr>
+              <w:t>6</w:t>
+            </w:r>
+            <w:r>
+              <w:rPr>
+                <w:noProof/>
+                <w:webHidden/>
+              </w:rPr>
+              <w:fldChar w:fldCharType="end"/>
+            </w:r>
+          </w:hyperlink>
+        </w:p>
+        <w:p>
+          <w:pPr>
+            <w:pStyle w:val="TOC3"/>
+            <w:tabs>
+              <w:tab w:val="left" w:pos="1320"/>
+              <w:tab w:val="right" w:leader="dot" w:pos="9556"/>
+            </w:tabs>
+            <w:rPr>
+              <w:rFonts w:eastAsiaTheme="minorEastAsia"/>
+              <w:noProof/>
+            </w:rPr>
+          </w:pPr>
+          <w:hyperlink w:anchor="_Toc31796740" w:history="1">
+            <w:r>
+              <w:rPr>
+                <w:rStyle w:val="Hyperlink"/>
+                <w:noProof/>
+              </w:rPr>
+              <w:t>4.2.1</w:t>
+            </w:r>
+            <w:r>
+              <w:rPr>
+                <w:rFonts w:eastAsiaTheme="minorEastAsia"/>
+                <w:noProof/>
+              </w:rPr>
+              <w:tab/>
+            </w:r>
+            <w:r>
+              <w:rPr>
+                <w:rStyle w:val="Hyperlink"/>
+                <w:noProof/>
+              </w:rPr>
+              <w:t>List Page</w:t>
+            </w:r>
+            <w:r>
+              <w:rPr>
+                <w:noProof/>
+                <w:webHidden/>
+              </w:rPr>
+              <w:tab/>
+            </w:r>
+            <w:r>
+              <w:rPr>
+                <w:noProof/>
+                <w:webHidden/>
+              </w:rPr>
+              <w:fldChar w:fldCharType="begin"/>
+            </w:r>
+            <w:r>
+              <w:rPr>
+                <w:noProof/>
+                <w:webHidden/>
+              </w:rPr>
+              <w:instrText xml:space="preserve"> PAGEREF _Toc31796740 \h </w:instrText>
+            </w:r>
+            <w:r>
+              <w:rPr>
+                <w:noProof/>
+                <w:webHidden/>
+              </w:rPr>
+            </w:r>
+            <w:r>
+              <w:rPr>
+                <w:noProof/>
+                <w:webHidden/>
+              </w:rPr>
+              <w:fldChar w:fldCharType="separate"/>
+            </w:r>
+            <w:r>
+              <w:rPr>
+                <w:noProof/>
+                <w:webHidden/>
+              </w:rPr>
+              <w:t>7</w:t>
+            </w:r>
+            <w:r>
+              <w:rPr>
+                <w:noProof/>
+                <w:webHidden/>
+              </w:rPr>
+              <w:fldChar w:fldCharType="end"/>
+            </w:r>
+          </w:hyperlink>
+        </w:p>
+        <w:p>
+          <w:pPr>
+            <w:pStyle w:val="TOC3"/>
+            <w:tabs>
+              <w:tab w:val="left" w:pos="1320"/>
+              <w:tab w:val="right" w:leader="dot" w:pos="9556"/>
+            </w:tabs>
+            <w:rPr>
+              <w:rFonts w:eastAsiaTheme="minorEastAsia"/>
+              <w:noProof/>
+            </w:rPr>
+          </w:pPr>
+          <w:hyperlink w:anchor="_Toc31796741" w:history="1">
+            <w:r>
+              <w:rPr>
+                <w:rStyle w:val="Hyperlink"/>
+                <w:noProof/>
+              </w:rPr>
+              <w:t>4.2.2</w:t>
+            </w:r>
+            <w:r>
+              <w:rPr>
+                <w:rFonts w:eastAsiaTheme="minorEastAsia"/>
+                <w:noProof/>
+              </w:rPr>
+              <w:tab/>
+            </w:r>
+            <w:r>
+              <w:rPr>
+                <w:rStyle w:val="Hyperlink"/>
+                <w:noProof/>
+              </w:rPr>
+              <w:t>Detail Page</w:t>
+            </w:r>
+            <w:r>
+              <w:rPr>
+                <w:noProof/>
+                <w:webHidden/>
+              </w:rPr>
+              <w:tab/>
+            </w:r>
+            <w:r>
+              <w:rPr>
+                <w:noProof/>
+                <w:webHidden/>
+              </w:rPr>
+              <w:fldChar w:fldCharType="begin"/>
+            </w:r>
+            <w:r>
+              <w:rPr>
+                <w:noProof/>
+                <w:webHidden/>
+              </w:rPr>
+              <w:instrText xml:space="preserve"> PAGEREF _Toc31796741 \h </w:instrText>
+            </w:r>
+            <w:r>
+              <w:rPr>
+                <w:noProof/>
+                <w:webHidden/>
+              </w:rPr>
+            </w:r>
+            <w:r>
+              <w:rPr>
+                <w:noProof/>
+                <w:webHidden/>
+              </w:rPr>
+              <w:fldChar w:fldCharType="separate"/>
+            </w:r>
+            <w:r>
+              <w:rPr>
+                <w:noProof/>
+                <w:webHidden/>
+              </w:rPr>
+              <w:t>7</w:t>
+            </w:r>
+            <w:r>
+              <w:rPr>
+                <w:noProof/>
+                <w:webHidden/>
+              </w:rPr>
+              <w:fldChar w:fldCharType="end"/>
+            </w:r>
+          </w:hyperlink>
+        </w:p>
+        <w:p>
+          <w:pPr>
+            <w:pStyle w:val="TOC2"/>
+            <w:tabs>
+              <w:tab w:val="left" w:pos="880"/>
+              <w:tab w:val="right" w:leader="dot" w:pos="9556"/>
+            </w:tabs>
+            <w:rPr>
+              <w:rFonts w:eastAsiaTheme="minorEastAsia"/>
+              <w:noProof/>
+            </w:rPr>
+          </w:pPr>
+          <w:hyperlink w:anchor="_Toc31796742" w:history="1">
+            <w:r>
+              <w:rPr>
+                <w:rStyle w:val="Hyperlink"/>
+                <w:noProof/>
+              </w:rPr>
+              <w:t>4.3</w:t>
+            </w:r>
+            <w:r>
+              <w:rPr>
+                <w:rFonts w:eastAsiaTheme="minorEastAsia"/>
+                <w:noProof/>
+              </w:rPr>
+              <w:tab/>
+            </w:r>
+            <w:r>
+              <w:rPr>
+                <w:rStyle w:val="Hyperlink"/>
+                <w:noProof/>
+              </w:rPr>
+              <w:t>Master Screens</w:t>
+            </w:r>
+            <w:r>
+              <w:rPr>
+                <w:noProof/>
+                <w:webHidden/>
+              </w:rPr>
+              <w:tab/>
+            </w:r>
+            <w:r>
+              <w:rPr>
+                <w:noProof/>
+                <w:webHidden/>
+              </w:rPr>
+              <w:fldChar w:fldCharType="begin"/>
+            </w:r>
+            <w:r>
+              <w:rPr>
+                <w:noProof/>
+                <w:webHidden/>
+              </w:rPr>
+              <w:instrText xml:space="preserve"> PAGEREF _Toc31796742 \h </w:instrText>
+            </w:r>
+            <w:r>
+              <w:rPr>
+                <w:noProof/>
+                <w:webHidden/>
+              </w:rPr>
+            </w:r>
+            <w:r>
+              <w:rPr>
+                <w:noProof/>
+                <w:webHidden/>
+              </w:rPr>
+              <w:fldChar w:fldCharType="separate"/>
+            </w:r>
+            <w:r>
+              <w:rPr>
+                <w:noProof/>
+                <w:webHidden/>
+              </w:rPr>
+              <w:t>8</w:t>
+            </w:r>
+            <w:r>
+              <w:rPr>
+                <w:noProof/>
+                <w:webHidden/>
+              </w:rPr>
+              <w:fldChar w:fldCharType="end"/>
+            </w:r>
+          </w:hyperlink>
+        </w:p>
+        <w:p>
+          <w:pPr>
+            <w:pStyle w:val="TOC3"/>
+            <w:tabs>
+              <w:tab w:val="left" w:pos="1320"/>
+              <w:tab w:val="right" w:leader="dot" w:pos="9556"/>
+            </w:tabs>
+            <w:rPr>
+              <w:rFonts w:eastAsiaTheme="minorEastAsia"/>
+              <w:noProof/>
+            </w:rPr>
+          </w:pPr>
+          <w:hyperlink w:anchor="_Toc31796743" w:history="1">
+            <w:r>
+              <w:rPr>
+                <w:rStyle w:val="Hyperlink"/>
+                <w:noProof/>
+              </w:rPr>
+              <w:t>4.3.1</w:t>
+            </w:r>
+            <w:r>
+              <w:rPr>
+                <w:rFonts w:eastAsiaTheme="minorEastAsia"/>
+                <w:noProof/>
+              </w:rPr>
+              <w:tab/>
+            </w:r>
+            <w:r>
+              <w:rPr>
+                <w:rStyle w:val="Hyperlink"/>
+                <w:noProof/>
+              </w:rPr>
+              <w:t>List Page</w:t>
+            </w:r>
+            <w:r>
+              <w:rPr>
+                <w:noProof/>
+                <w:webHidden/>
+              </w:rPr>
+              <w:tab/>
+            </w:r>
+            <w:r>
+              <w:rPr>
+                <w:noProof/>
+                <w:webHidden/>
+              </w:rPr>
+              <w:fldChar w:fldCharType="begin"/>
+            </w:r>
+            <w:r>
+              <w:rPr>
+                <w:noProof/>
+                <w:webHidden/>
+              </w:rPr>
+              <w:instrText xml:space="preserve"> PAGEREF _Toc31796743 \h </w:instrText>
+            </w:r>
+            <w:r>
+              <w:rPr>
+                <w:noProof/>
+                <w:webHidden/>
+              </w:rPr>
+            </w:r>
+            <w:r>
+              <w:rPr>
+                <w:noProof/>
+                <w:webHidden/>
+              </w:rPr>
+              <w:fldChar w:fldCharType="separate"/>
+            </w:r>
+            <w:r>
+              <w:rPr>
+                <w:noProof/>
+                <w:webHidden/>
+              </w:rPr>
+              <w:t>8</w:t>
+            </w:r>
+            <w:r>
+              <w:rPr>
+                <w:noProof/>
+                <w:webHidden/>
+              </w:rPr>
+              <w:fldChar w:fldCharType="end"/>
+            </w:r>
+          </w:hyperlink>
+        </w:p>
+        <w:p>
+          <w:pPr>
+            <w:pStyle w:val="TOC3"/>
+            <w:tabs>
+              <w:tab w:val="left" w:pos="1320"/>
+              <w:tab w:val="right" w:leader="dot" w:pos="9556"/>
+            </w:tabs>
+            <w:rPr>
+              <w:rFonts w:eastAsiaTheme="minorEastAsia"/>
+              <w:noProof/>
+            </w:rPr>
+          </w:pPr>
+          <w:hyperlink w:anchor="_Toc31796744" w:history="1">
+            <w:r>
+              <w:rPr>
+                <w:rStyle w:val="Hyperlink"/>
+                <w:noProof/>
+              </w:rPr>
+              <w:t>4.3.2</w:t>
+            </w:r>
+            <w:r>
+              <w:rPr>
+                <w:rFonts w:eastAsiaTheme="minorEastAsia"/>
+                <w:noProof/>
+              </w:rPr>
+              <w:tab/>
+            </w:r>
+            <w:r>
+              <w:rPr>
+                <w:rStyle w:val="Hyperlink"/>
+                <w:noProof/>
+              </w:rPr>
+              <w:t>Detail Page</w:t>
+            </w:r>
+            <w:r>
+              <w:rPr>
+                <w:noProof/>
+                <w:webHidden/>
+              </w:rPr>
+              <w:tab/>
+            </w:r>
+            <w:r>
+              <w:rPr>
+                <w:noProof/>
+                <w:webHidden/>
+              </w:rPr>
+              <w:fldChar w:fldCharType="begin"/>
+            </w:r>
+            <w:r>
+              <w:rPr>
+                <w:noProof/>
+                <w:webHidden/>
+              </w:rPr>
+              <w:instrText xml:space="preserve"> PAGEREF _Toc31796744 \h </w:instrText>
+            </w:r>
+            <w:r>
+              <w:rPr>
+                <w:noProof/>
+                <w:webHidden/>
+              </w:rPr>
+            </w:r>
+            <w:r>
+              <w:rPr>
+                <w:noProof/>
+                <w:webHidden/>
+              </w:rPr>
+              <w:fldChar w:fldCharType="separate"/>
+            </w:r>
+            <w:r>
+              <w:rPr>
+                <w:noProof/>
+                <w:webHidden/>
+              </w:rPr>
+              <w:t>8</w:t>
             </w:r>
             <w:r>
               <w:rPr>
@@ -901,20 +1497,20 @@
             <w:pStyle w:val="TOC1"/>
             <w:tabs>
               <w:tab w:val="left" w:pos="440"/>
-              <w:tab w:val="right" w:leader="dot" w:pos="9890"/>
+              <w:tab w:val="right" w:leader="dot" w:pos="9556"/>
             </w:tabs>
             <w:rPr>
               <w:rFonts w:eastAsiaTheme="minorEastAsia"/>
               <w:noProof/>
             </w:rPr>
           </w:pPr>
-          <w:hyperlink w:anchor="_Toc31749351" w:history="1">
+          <w:hyperlink w:anchor="_Toc31796745" w:history="1">
             <w:r>
               <w:rPr>
                 <w:rStyle w:val="Hyperlink"/>
                 <w:noProof/>
               </w:rPr>
-              <w:t>4</w:t>
+              <w:t>5</w:t>
             </w:r>
             <w:r>
               <w:rPr>
@@ -928,7 +1524,7 @@
                 <w:rStyle w:val="Hyperlink"/>
                 <w:noProof/>
               </w:rPr>
-              <w:t>User Interface</w:t>
+              <w:t>Technical Review</w:t>
             </w:r>
             <w:r>
               <w:rPr>
@@ -949,7 +1545,7 @@
                 <w:noProof/>
                 <w:webHidden/>
               </w:rPr>
-              <w:instrText xml:space="preserve"> PAGEREF _Toc31749351 \h </w:instrText>
+              <w:instrText xml:space="preserve"> PAGEREF _Toc31796745 \h </w:instrText>
             </w:r>
             <w:r>
               <w:rPr>
@@ -969,7 +1565,7 @@
                 <w:noProof/>
                 <w:webHidden/>
               </w:rPr>
-              <w:t>5</w:t>
+              <w:t>10</w:t>
             </w:r>
             <w:r>
               <w:rPr>
@@ -985,20 +1581,20 @@
             <w:pStyle w:val="TOC2"/>
             <w:tabs>
               <w:tab w:val="left" w:pos="880"/>
-              <w:tab w:val="right" w:leader="dot" w:pos="9890"/>
+              <w:tab w:val="right" w:leader="dot" w:pos="9556"/>
             </w:tabs>
             <w:rPr>
               <w:rFonts w:eastAsiaTheme="minorEastAsia"/>
               <w:noProof/>
             </w:rPr>
           </w:pPr>
-          <w:hyperlink w:anchor="_Toc31749352" w:history="1">
+          <w:hyperlink w:anchor="_Toc31796746" w:history="1">
             <w:r>
               <w:rPr>
                 <w:rStyle w:val="Hyperlink"/>
                 <w:noProof/>
               </w:rPr>
-              <w:t>4.1</w:t>
+              <w:t>5.1</w:t>
             </w:r>
             <w:r>
               <w:rPr>
@@ -1012,7 +1608,7 @@
                 <w:rStyle w:val="Hyperlink"/>
                 <w:noProof/>
               </w:rPr>
-              <w:t>Application UI Layout</w:t>
+              <w:t>Application Layout</w:t>
             </w:r>
             <w:r>
               <w:rPr>
@@ -1033,7 +1629,7 @@
                 <w:noProof/>
                 <w:webHidden/>
               </w:rPr>
-              <w:instrText xml:space="preserve"> PAGEREF _Toc31749352 \h </w:instrText>
+              <w:instrText xml:space="preserve"> PAGEREF _Toc31796746 \h </w:instrText>
             </w:r>
             <w:r>
               <w:rPr>
@@ -1053,7 +1649,91 @@
                 <w:noProof/>
                 <w:webHidden/>
               </w:rPr>
+              <w:t>10</w:t>
+            </w:r>
+            <w:r>
+              <w:rPr>
+                <w:noProof/>
+                <w:webHidden/>
+              </w:rPr>
+              <w:fldChar w:fldCharType="end"/>
+            </w:r>
+          </w:hyperlink>
+        </w:p>
+        <w:p>
+          <w:pPr>
+            <w:pStyle w:val="TOC1"/>
+            <w:tabs>
+              <w:tab w:val="left" w:pos="440"/>
+              <w:tab w:val="right" w:leader="dot" w:pos="9556"/>
+            </w:tabs>
+            <w:rPr>
+              <w:rFonts w:eastAsiaTheme="minorEastAsia"/>
+              <w:noProof/>
+            </w:rPr>
+          </w:pPr>
+          <w:hyperlink w:anchor="_Toc31796747" w:history="1">
+            <w:r>
+              <w:rPr>
+                <w:rStyle w:val="Hyperlink"/>
+                <w:noProof/>
+              </w:rPr>
               <w:t>6</w:t>
+            </w:r>
+            <w:r>
+              <w:rPr>
+                <w:rFonts w:eastAsiaTheme="minorEastAsia"/>
+                <w:noProof/>
+              </w:rPr>
+              <w:tab/>
+            </w:r>
+            <w:r>
+              <w:rPr>
+                <w:rStyle w:val="Hyperlink"/>
+                <w:noProof/>
+              </w:rPr>
+              <w:t>What I Skip</w:t>
+            </w:r>
+            <w:r>
+              <w:rPr>
+                <w:noProof/>
+                <w:webHidden/>
+              </w:rPr>
+              <w:tab/>
+            </w:r>
+            <w:r>
+              <w:rPr>
+                <w:noProof/>
+                <w:webHidden/>
+              </w:rPr>
+              <w:fldChar w:fldCharType="begin"/>
+            </w:r>
+            <w:r>
+              <w:rPr>
+                <w:noProof/>
+                <w:webHidden/>
+              </w:rPr>
+              <w:instrText xml:space="preserve"> PAGEREF _Toc31796747 \h </w:instrText>
+            </w:r>
+            <w:r>
+              <w:rPr>
+                <w:noProof/>
+                <w:webHidden/>
+              </w:rPr>
+            </w:r>
+            <w:r>
+              <w:rPr>
+                <w:noProof/>
+                <w:webHidden/>
+              </w:rPr>
+              <w:fldChar w:fldCharType="separate"/>
+            </w:r>
+            <w:r>
+              <w:rPr>
+                <w:noProof/>
+                <w:webHidden/>
+              </w:rPr>
+              <w:t>14</w:t>
             </w:r>
             <w:r>
               <w:rPr>
@@ -1069,20 +1749,20 @@
             <w:pStyle w:val="TOC2"/>
             <w:tabs>
               <w:tab w:val="left" w:pos="880"/>
-              <w:tab w:val="right" w:leader="dot" w:pos="9890"/>
+              <w:tab w:val="right" w:leader="dot" w:pos="9556"/>
             </w:tabs>
             <w:rPr>
               <w:rFonts w:eastAsiaTheme="minorEastAsia"/>
               <w:noProof/>
             </w:rPr>
           </w:pPr>
-          <w:hyperlink w:anchor="_Toc31749353" w:history="1">
+          <w:hyperlink w:anchor="_Toc31796748" w:history="1">
             <w:r>
               <w:rPr>
                 <w:rStyle w:val="Hyperlink"/>
                 <w:noProof/>
               </w:rPr>
-              <w:t>4.2</w:t>
+              <w:t>6.1</w:t>
             </w:r>
             <w:r>
               <w:rPr>
@@ -1096,7 +1776,7 @@
                 <w:rStyle w:val="Hyperlink"/>
                 <w:noProof/>
               </w:rPr>
-              <w:t>Screens</w:t>
+              <w:t>Form Validation &amp; Data Binding</w:t>
             </w:r>
             <w:r>
               <w:rPr>
@@ -1117,7 +1797,7 @@
                 <w:noProof/>
                 <w:webHidden/>
               </w:rPr>
-              <w:instrText xml:space="preserve"> PAGEREF _Toc31749353 \h </w:instrText>
+              <w:instrText xml:space="preserve"> PAGEREF _Toc31796748 \h </w:instrText>
             </w:r>
             <w:r>
               <w:rPr>
@@ -1137,7 +1817,7 @@
                 <w:noProof/>
                 <w:webHidden/>
               </w:rPr>
-              <w:t>7</w:t>
+              <w:t>14</w:t>
             </w:r>
             <w:r>
               <w:rPr>
@@ -1153,20 +1833,20 @@
             <w:pStyle w:val="TOC2"/>
             <w:tabs>
               <w:tab w:val="left" w:pos="880"/>
-              <w:tab w:val="right" w:leader="dot" w:pos="9890"/>
+              <w:tab w:val="right" w:leader="dot" w:pos="9556"/>
             </w:tabs>
             <w:rPr>
               <w:rFonts w:eastAsiaTheme="minorEastAsia"/>
               <w:noProof/>
             </w:rPr>
           </w:pPr>
-          <w:hyperlink w:anchor="_Toc31749354" w:history="1">
+          <w:hyperlink w:anchor="_Toc31796749" w:history="1">
             <w:r>
               <w:rPr>
                 <w:rStyle w:val="Hyperlink"/>
                 <w:noProof/>
               </w:rPr>
-              <w:t>4.3</w:t>
+              <w:t>6.2</w:t>
             </w:r>
             <w:r>
               <w:rPr>
@@ -1180,7 +1860,7 @@
                 <w:rStyle w:val="Hyperlink"/>
                 <w:noProof/>
               </w:rPr>
-              <w:t>Support Screens</w:t>
+              <w:t>Multi Language Support</w:t>
             </w:r>
             <w:r>
               <w:rPr>
@@ -1201,7 +1881,7 @@
                 <w:noProof/>
                 <w:webHidden/>
               </w:rPr>
-              <w:instrText xml:space="preserve"> PAGEREF _Toc31749354 \h </w:instrText>
+              <w:instrText xml:space="preserve"> PAGEREF _Toc31796749 \h </w:instrText>
             </w:r>
             <w:r>
               <w:rPr>
@@ -1221,175 +1901,7 @@
                 <w:noProof/>
                 <w:webHidden/>
               </w:rPr>
-              <w:t>7</w:t>
-            </w:r>
-            <w:r>
-              <w:rPr>
-                <w:noProof/>
-                <w:webHidden/>
-              </w:rPr>
-              <w:fldChar w:fldCharType="end"/>
-            </w:r>
-          </w:hyperlink>
-        </w:p>
-        <w:p>
-          <w:pPr>
-            <w:pStyle w:val="TOC3"/>
-            <w:tabs>
-              <w:tab w:val="left" w:pos="1320"/>
-              <w:tab w:val="right" w:leader="dot" w:pos="9890"/>
-            </w:tabs>
-            <w:rPr>
-              <w:rFonts w:eastAsiaTheme="minorEastAsia"/>
-              <w:noProof/>
-            </w:rPr>
-          </w:pPr>
-          <w:hyperlink w:anchor="_Toc31749355" w:history="1">
-            <w:r>
-              <w:rPr>
-                <w:rStyle w:val="Hyperlink"/>
-                <w:noProof/>
-              </w:rPr>
-              <w:t>4.3.1</w:t>
-            </w:r>
-            <w:r>
-              <w:rPr>
-                <w:rFonts w:eastAsiaTheme="minorEastAsia"/>
-                <w:noProof/>
-              </w:rPr>
-              <w:tab/>
-            </w:r>
-            <w:r>
-              <w:rPr>
-                <w:rStyle w:val="Hyperlink"/>
-                <w:noProof/>
-              </w:rPr>
-              <w:t>List Page</w:t>
-            </w:r>
-            <w:r>
-              <w:rPr>
-                <w:noProof/>
-                <w:webHidden/>
-              </w:rPr>
-              <w:tab/>
-            </w:r>
-            <w:r>
-              <w:rPr>
-                <w:noProof/>
-                <w:webHidden/>
-              </w:rPr>
-              <w:fldChar w:fldCharType="begin"/>
-            </w:r>
-            <w:r>
-              <w:rPr>
-                <w:noProof/>
-                <w:webHidden/>
-              </w:rPr>
-              <w:instrText xml:space="preserve"> PAGEREF _Toc31749355 \h </w:instrText>
-            </w:r>
-            <w:r>
-              <w:rPr>
-                <w:noProof/>
-                <w:webHidden/>
-              </w:rPr>
-            </w:r>
-            <w:r>
-              <w:rPr>
-                <w:noProof/>
-                <w:webHidden/>
-              </w:rPr>
-              <w:fldChar w:fldCharType="separate"/>
-            </w:r>
-            <w:r>
-              <w:rPr>
-                <w:noProof/>
-                <w:webHidden/>
-              </w:rPr>
-              <w:t>7</w:t>
-            </w:r>
-            <w:r>
-              <w:rPr>
-                <w:noProof/>
-                <w:webHidden/>
-              </w:rPr>
-              <w:fldChar w:fldCharType="end"/>
-            </w:r>
-          </w:hyperlink>
-        </w:p>
-        <w:p>
-          <w:pPr>
-            <w:pStyle w:val="TOC3"/>
-            <w:tabs>
-              <w:tab w:val="left" w:pos="1320"/>
-              <w:tab w:val="right" w:leader="dot" w:pos="9890"/>
-            </w:tabs>
-            <w:rPr>
-              <w:rFonts w:eastAsiaTheme="minorEastAsia"/>
-              <w:noProof/>
-            </w:rPr>
-          </w:pPr>
-          <w:hyperlink w:anchor="_Toc31749356" w:history="1">
-            <w:r>
-              <w:rPr>
-                <w:rStyle w:val="Hyperlink"/>
-                <w:noProof/>
-              </w:rPr>
-              <w:t>4.3.2</w:t>
-            </w:r>
-            <w:r>
-              <w:rPr>
-                <w:rFonts w:eastAsiaTheme="minorEastAsia"/>
-                <w:noProof/>
-              </w:rPr>
-              <w:tab/>
-            </w:r>
-            <w:r>
-              <w:rPr>
-                <w:rStyle w:val="Hyperlink"/>
-                <w:noProof/>
-              </w:rPr>
-              <w:t>Detail Page</w:t>
-            </w:r>
-            <w:r>
-              <w:rPr>
-                <w:noProof/>
-                <w:webHidden/>
-              </w:rPr>
-              <w:tab/>
-            </w:r>
-            <w:r>
-              <w:rPr>
-                <w:noProof/>
-                <w:webHidden/>
-              </w:rPr>
-              <w:fldChar w:fldCharType="begin"/>
-            </w:r>
-            <w:r>
-              <w:rPr>
-                <w:noProof/>
-                <w:webHidden/>
-              </w:rPr>
-              <w:instrText xml:space="preserve"> PAGEREF _Toc31749356 \h </w:instrText>
-            </w:r>
-            <w:r>
-              <w:rPr>
-                <w:noProof/>
-                <w:webHidden/>
-              </w:rPr>
-            </w:r>
-            <w:r>
-              <w:rPr>
-                <w:noProof/>
-                <w:webHidden/>
-              </w:rPr>
-              <w:fldChar w:fldCharType="separate"/>
-            </w:r>
-            <w:r>
-              <w:rPr>
-                <w:noProof/>
-                <w:webHidden/>
-              </w:rPr>
-              <w:t>8</w:t>
+              <w:t>14</w:t>
             </w:r>
             <w:r>
               <w:rPr>
@@ -1405,20 +1917,20 @@
             <w:pStyle w:val="TOC2"/>
             <w:tabs>
               <w:tab w:val="left" w:pos="880"/>
-              <w:tab w:val="right" w:leader="dot" w:pos="9890"/>
+              <w:tab w:val="right" w:leader="dot" w:pos="9556"/>
             </w:tabs>
             <w:rPr>
               <w:rFonts w:eastAsiaTheme="minorEastAsia"/>
               <w:noProof/>
             </w:rPr>
           </w:pPr>
-          <w:hyperlink w:anchor="_Toc31749357" w:history="1">
+          <w:hyperlink w:anchor="_Toc31796750" w:history="1">
             <w:r>
               <w:rPr>
                 <w:rStyle w:val="Hyperlink"/>
                 <w:noProof/>
               </w:rPr>
-              <w:t>4.4</w:t>
+              <w:t>6.3</w:t>
             </w:r>
             <w:r>
               <w:rPr>
@@ -1432,7 +1944,7 @@
                 <w:rStyle w:val="Hyperlink"/>
                 <w:noProof/>
               </w:rPr>
-              <w:t>Master Screens</w:t>
+              <w:t>Material Design For Everywhere</w:t>
             </w:r>
             <w:r>
               <w:rPr>
@@ -1453,7 +1965,7 @@
                 <w:noProof/>
                 <w:webHidden/>
               </w:rPr>
-              <w:instrText xml:space="preserve"> PAGEREF _Toc31749357 \h </w:instrText>
+              <w:instrText xml:space="preserve"> PAGEREF _Toc31796750 \h </w:instrText>
             </w:r>
             <w:r>
               <w:rPr>
@@ -1473,7 +1985,7 @@
                 <w:noProof/>
                 <w:webHidden/>
               </w:rPr>
-              <w:t>8</w:t>
+              <w:t>14</w:t>
             </w:r>
             <w:r>
               <w:rPr>
@@ -1486,23 +1998,23 @@
         </w:p>
         <w:p>
           <w:pPr>
-            <w:pStyle w:val="TOC3"/>
+            <w:pStyle w:val="TOC2"/>
             <w:tabs>
-              <w:tab w:val="left" w:pos="1320"/>
-              <w:tab w:val="right" w:leader="dot" w:pos="9890"/>
+              <w:tab w:val="left" w:pos="880"/>
+              <w:tab w:val="right" w:leader="dot" w:pos="9556"/>
             </w:tabs>
             <w:rPr>
               <w:rFonts w:eastAsiaTheme="minorEastAsia"/>
               <w:noProof/>
             </w:rPr>
           </w:pPr>
-          <w:hyperlink w:anchor="_Toc31749358" w:history="1">
+          <w:hyperlink w:anchor="_Toc31796751" w:history="1">
             <w:r>
               <w:rPr>
                 <w:rStyle w:val="Hyperlink"/>
                 <w:noProof/>
               </w:rPr>
-              <w:t>4.4.1</w:t>
+              <w:t>6.4</w:t>
             </w:r>
             <w:r>
               <w:rPr>
@@ -1516,7 +2028,7 @@
                 <w:rStyle w:val="Hyperlink"/>
                 <w:noProof/>
               </w:rPr>
-              <w:t>List Page</w:t>
+              <w:t>Better Entity Framework using</w:t>
             </w:r>
             <w:r>
               <w:rPr>
@@ -1537,7 +2049,7 @@
                 <w:noProof/>
                 <w:webHidden/>
               </w:rPr>
-              <w:instrText xml:space="preserve"> PAGEREF _Toc31749358 \h </w:instrText>
+              <w:instrText xml:space="preserve"> PAGEREF _Toc31796751 \h </w:instrText>
             </w:r>
             <w:r>
               <w:rPr>
@@ -1557,91 +2069,7 @@
                 <w:noProof/>
                 <w:webHidden/>
               </w:rPr>
-              <w:t>8</w:t>
-            </w:r>
-            <w:r>
-              <w:rPr>
-                <w:noProof/>
-                <w:webHidden/>
-              </w:rPr>
-              <w:fldChar w:fldCharType="end"/>
-            </w:r>
-          </w:hyperlink>
-        </w:p>
-        <w:p>
-          <w:pPr>
-            <w:pStyle w:val="TOC3"/>
-            <w:tabs>
-              <w:tab w:val="left" w:pos="1320"/>
-              <w:tab w:val="right" w:leader="dot" w:pos="9890"/>
-            </w:tabs>
-            <w:rPr>
-              <w:rFonts w:eastAsiaTheme="minorEastAsia"/>
-              <w:noProof/>
-            </w:rPr>
-          </w:pPr>
-          <w:hyperlink w:anchor="_Toc31749359" w:history="1">
-            <w:r>
-              <w:rPr>
-                <w:rStyle w:val="Hyperlink"/>
-                <w:noProof/>
-              </w:rPr>
-              <w:t>4.4.2</w:t>
-            </w:r>
-            <w:r>
-              <w:rPr>
-                <w:rFonts w:eastAsiaTheme="minorEastAsia"/>
-                <w:noProof/>
-              </w:rPr>
-              <w:tab/>
-            </w:r>
-            <w:r>
-              <w:rPr>
-                <w:rStyle w:val="Hyperlink"/>
-                <w:noProof/>
-              </w:rPr>
-              <w:t>Detail Page</w:t>
-            </w:r>
-            <w:r>
-              <w:rPr>
-                <w:noProof/>
-                <w:webHidden/>
-              </w:rPr>
-              <w:tab/>
-            </w:r>
-            <w:r>
-              <w:rPr>
-                <w:noProof/>
-                <w:webHidden/>
-              </w:rPr>
-              <w:fldChar w:fldCharType="begin"/>
-            </w:r>
-            <w:r>
-              <w:rPr>
-                <w:noProof/>
-                <w:webHidden/>
-              </w:rPr>
-              <w:instrText xml:space="preserve"> PAGEREF _Toc31749359 \h </w:instrText>
-            </w:r>
-            <w:r>
-              <w:rPr>
-                <w:noProof/>
-                <w:webHidden/>
-              </w:rPr>
-            </w:r>
-            <w:r>
-              <w:rPr>
-                <w:noProof/>
-                <w:webHidden/>
-              </w:rPr>
-              <w:fldChar w:fldCharType="separate"/>
-            </w:r>
-            <w:r>
-              <w:rPr>
-                <w:noProof/>
-                <w:webHidden/>
-              </w:rPr>
-              <w:t>9</w:t>
+              <w:t>14</w:t>
             </w:r>
             <w:r>
               <w:rPr>
@@ -1657,20 +2085,20 @@
             <w:pStyle w:val="TOC1"/>
             <w:tabs>
               <w:tab w:val="left" w:pos="440"/>
-              <w:tab w:val="right" w:leader="dot" w:pos="9890"/>
+              <w:tab w:val="right" w:leader="dot" w:pos="9556"/>
             </w:tabs>
             <w:rPr>
               <w:rFonts w:eastAsiaTheme="minorEastAsia"/>
               <w:noProof/>
             </w:rPr>
           </w:pPr>
-          <w:hyperlink w:anchor="_Toc31749360" w:history="1">
+          <w:hyperlink w:anchor="_Toc31796752" w:history="1">
             <w:r>
               <w:rPr>
                 <w:rStyle w:val="Hyperlink"/>
                 <w:noProof/>
               </w:rPr>
-              <w:t>5</w:t>
+              <w:t>7</w:t>
             </w:r>
             <w:r>
               <w:rPr>
@@ -1684,7 +2112,7 @@
                 <w:rStyle w:val="Hyperlink"/>
                 <w:noProof/>
               </w:rPr>
-              <w:t>What I Skip</w:t>
+              <w:t>References</w:t>
             </w:r>
             <w:r>
               <w:rPr>
@@ -1705,7 +2133,7 @@
                 <w:noProof/>
                 <w:webHidden/>
               </w:rPr>
-              <w:instrText xml:space="preserve"> PAGEREF _Toc31749360 \h </w:instrText>
+              <w:instrText xml:space="preserve"> PAGEREF _Toc31796752 \h </w:instrText>
             </w:r>
             <w:r>
               <w:rPr>
@@ -1725,343 +2153,7 @@
                 <w:noProof/>
                 <w:webHidden/>
               </w:rPr>
-              <w:t>11</w:t>
-            </w:r>
-            <w:r>
-              <w:rPr>
-                <w:noProof/>
-                <w:webHidden/>
-              </w:rPr>
-              <w:fldChar w:fldCharType="end"/>
-            </w:r>
-          </w:hyperlink>
-        </w:p>
-        <w:p>
-          <w:pPr>
-            <w:pStyle w:val="TOC2"/>
-            <w:tabs>
-              <w:tab w:val="left" w:pos="880"/>
-              <w:tab w:val="right" w:leader="dot" w:pos="9890"/>
-            </w:tabs>
-            <w:rPr>
-              <w:rFonts w:eastAsiaTheme="minorEastAsia"/>
-              <w:noProof/>
-            </w:rPr>
-          </w:pPr>
-          <w:hyperlink w:anchor="_Toc31749361" w:history="1">
-            <w:r>
-              <w:rPr>
-                <w:rStyle w:val="Hyperlink"/>
-                <w:noProof/>
-              </w:rPr>
-              <w:t>5.1</w:t>
-            </w:r>
-            <w:r>
-              <w:rPr>
-                <w:rFonts w:eastAsiaTheme="minorEastAsia"/>
-                <w:noProof/>
-              </w:rPr>
-              <w:tab/>
-            </w:r>
-            <w:r>
-              <w:rPr>
-                <w:rStyle w:val="Hyperlink"/>
-                <w:noProof/>
-              </w:rPr>
-              <w:t>Form Validation &amp; Data Binding</w:t>
-            </w:r>
-            <w:r>
-              <w:rPr>
-                <w:noProof/>
-                <w:webHidden/>
-              </w:rPr>
-              <w:tab/>
-            </w:r>
-            <w:r>
-              <w:rPr>
-                <w:noProof/>
-                <w:webHidden/>
-              </w:rPr>
-              <w:fldChar w:fldCharType="begin"/>
-            </w:r>
-            <w:r>
-              <w:rPr>
-                <w:noProof/>
-                <w:webHidden/>
-              </w:rPr>
-              <w:instrText xml:space="preserve"> PAGEREF _Toc31749361 \h </w:instrText>
-            </w:r>
-            <w:r>
-              <w:rPr>
-                <w:noProof/>
-                <w:webHidden/>
-              </w:rPr>
-            </w:r>
-            <w:r>
-              <w:rPr>
-                <w:noProof/>
-                <w:webHidden/>
-              </w:rPr>
-              <w:fldChar w:fldCharType="separate"/>
-            </w:r>
-            <w:r>
-              <w:rPr>
-                <w:noProof/>
-                <w:webHidden/>
-              </w:rPr>
-              <w:t>11</w:t>
-            </w:r>
-            <w:r>
-              <w:rPr>
-                <w:noProof/>
-                <w:webHidden/>
-              </w:rPr>
-              <w:fldChar w:fldCharType="end"/>
-            </w:r>
-          </w:hyperlink>
-        </w:p>
-        <w:p>
-          <w:pPr>
-            <w:pStyle w:val="TOC2"/>
-            <w:tabs>
-              <w:tab w:val="left" w:pos="880"/>
-              <w:tab w:val="right" w:leader="dot" w:pos="9890"/>
-            </w:tabs>
-            <w:rPr>
-              <w:rFonts w:eastAsiaTheme="minorEastAsia"/>
-              <w:noProof/>
-            </w:rPr>
-          </w:pPr>
-          <w:hyperlink w:anchor="_Toc31749362" w:history="1">
-            <w:r>
-              <w:rPr>
-                <w:rStyle w:val="Hyperlink"/>
-                <w:noProof/>
-              </w:rPr>
-              <w:t>5.2</w:t>
-            </w:r>
-            <w:r>
-              <w:rPr>
-                <w:rFonts w:eastAsiaTheme="minorEastAsia"/>
-                <w:noProof/>
-              </w:rPr>
-              <w:tab/>
-            </w:r>
-            <w:r>
-              <w:rPr>
-                <w:rStyle w:val="Hyperlink"/>
-                <w:noProof/>
-              </w:rPr>
-              <w:t>Multi Language Support</w:t>
-            </w:r>
-            <w:r>
-              <w:rPr>
-                <w:noProof/>
-                <w:webHidden/>
-              </w:rPr>
-              <w:tab/>
-            </w:r>
-            <w:r>
-              <w:rPr>
-                <w:noProof/>
-                <w:webHidden/>
-              </w:rPr>
-              <w:fldChar w:fldCharType="begin"/>
-            </w:r>
-            <w:r>
-              <w:rPr>
-                <w:noProof/>
-                <w:webHidden/>
-              </w:rPr>
-              <w:instrText xml:space="preserve"> PAGEREF _Toc31749362 \h </w:instrText>
-            </w:r>
-            <w:r>
-              <w:rPr>
-                <w:noProof/>
-                <w:webHidden/>
-              </w:rPr>
-            </w:r>
-            <w:r>
-              <w:rPr>
-                <w:noProof/>
-                <w:webHidden/>
-              </w:rPr>
-              <w:fldChar w:fldCharType="separate"/>
-            </w:r>
-            <w:r>
-              <w:rPr>
-                <w:noProof/>
-                <w:webHidden/>
-              </w:rPr>
-              <w:t>11</w:t>
-            </w:r>
-            <w:r>
-              <w:rPr>
-                <w:noProof/>
-                <w:webHidden/>
-              </w:rPr>
-              <w:fldChar w:fldCharType="end"/>
-            </w:r>
-          </w:hyperlink>
-        </w:p>
-        <w:p>
-          <w:pPr>
-            <w:pStyle w:val="TOC2"/>
-            <w:tabs>
-              <w:tab w:val="left" w:pos="880"/>
-              <w:tab w:val="right" w:leader="dot" w:pos="9890"/>
-            </w:tabs>
-            <w:rPr>
-              <w:rFonts w:eastAsiaTheme="minorEastAsia"/>
-              <w:noProof/>
-            </w:rPr>
-          </w:pPr>
-          <w:hyperlink w:anchor="_Toc31749363" w:history="1">
-            <w:r>
-              <w:rPr>
-                <w:rStyle w:val="Hyperlink"/>
-                <w:noProof/>
-              </w:rPr>
-              <w:t>5.3</w:t>
-            </w:r>
-            <w:r>
-              <w:rPr>
-                <w:rFonts w:eastAsiaTheme="minorEastAsia"/>
-                <w:noProof/>
-              </w:rPr>
-              <w:tab/>
-            </w:r>
-            <w:r>
-              <w:rPr>
-                <w:rStyle w:val="Hyperlink"/>
-                <w:noProof/>
-              </w:rPr>
-              <w:t>Material Design For Everywhere</w:t>
-            </w:r>
-            <w:r>
-              <w:rPr>
-                <w:noProof/>
-                <w:webHidden/>
-              </w:rPr>
-              <w:tab/>
-            </w:r>
-            <w:r>
-              <w:rPr>
-                <w:noProof/>
-                <w:webHidden/>
-              </w:rPr>
-              <w:fldChar w:fldCharType="begin"/>
-            </w:r>
-            <w:r>
-              <w:rPr>
-                <w:noProof/>
-                <w:webHidden/>
-              </w:rPr>
-              <w:instrText xml:space="preserve"> PAGEREF _Toc31749363 \h </w:instrText>
-            </w:r>
-            <w:r>
-              <w:rPr>
-                <w:noProof/>
-                <w:webHidden/>
-              </w:rPr>
-            </w:r>
-            <w:r>
-              <w:rPr>
-                <w:noProof/>
-                <w:webHidden/>
-              </w:rPr>
-              <w:fldChar w:fldCharType="separate"/>
-            </w:r>
-            <w:r>
-              <w:rPr>
-                <w:noProof/>
-                <w:webHidden/>
-              </w:rPr>
-              <w:t>11</w:t>
-            </w:r>
-            <w:r>
-              <w:rPr>
-                <w:noProof/>
-                <w:webHidden/>
-              </w:rPr>
-              <w:fldChar w:fldCharType="end"/>
-            </w:r>
-          </w:hyperlink>
-        </w:p>
-        <w:p>
-          <w:pPr>
-            <w:pStyle w:val="TOC1"/>
-            <w:tabs>
-              <w:tab w:val="left" w:pos="440"/>
-              <w:tab w:val="right" w:leader="dot" w:pos="9890"/>
-            </w:tabs>
-            <w:rPr>
-              <w:rFonts w:eastAsiaTheme="minorEastAsia"/>
-              <w:noProof/>
-            </w:rPr>
-          </w:pPr>
-          <w:hyperlink w:anchor="_Toc31749364" w:history="1">
-            <w:r>
-              <w:rPr>
-                <w:rStyle w:val="Hyperlink"/>
-                <w:noProof/>
-              </w:rPr>
-              <w:t>6</w:t>
-            </w:r>
-            <w:r>
-              <w:rPr>
-                <w:rFonts w:eastAsiaTheme="minorEastAsia"/>
-                <w:noProof/>
-              </w:rPr>
-              <w:tab/>
-            </w:r>
-            <w:r>
-              <w:rPr>
-                <w:rStyle w:val="Hyperlink"/>
-                <w:noProof/>
-              </w:rPr>
-              <w:t>References</w:t>
-            </w:r>
-            <w:r>
-              <w:rPr>
-                <w:noProof/>
-                <w:webHidden/>
-              </w:rPr>
-              <w:tab/>
-            </w:r>
-            <w:r>
-              <w:rPr>
-                <w:noProof/>
-                <w:webHidden/>
-              </w:rPr>
-              <w:fldChar w:fldCharType="begin"/>
-            </w:r>
-            <w:r>
-              <w:rPr>
-                <w:noProof/>
-                <w:webHidden/>
-              </w:rPr>
-              <w:instrText xml:space="preserve"> PAGEREF _Toc31749364 \h </w:instrText>
-            </w:r>
-            <w:r>
-              <w:rPr>
-                <w:noProof/>
-                <w:webHidden/>
-              </w:rPr>
-            </w:r>
-            <w:r>
-              <w:rPr>
-                <w:noProof/>
-                <w:webHidden/>
-              </w:rPr>
-              <w:fldChar w:fldCharType="separate"/>
-            </w:r>
-            <w:r>
-              <w:rPr>
-                <w:noProof/>
-                <w:webHidden/>
-              </w:rPr>
-              <w:t>11</w:t>
+              <w:t>14</w:t>
             </w:r>
             <w:r>
               <w:rPr>
@@ -2089,12 +2181,12 @@
       <w:pPr>
         <w:pStyle w:val="Heading1"/>
       </w:pPr>
-      <w:bookmarkStart w:id="0" w:name="_Toc31749346"/>
+      <w:bookmarkStart w:id="1" w:name="_Toc31796733"/>
       <w:r>
         <w:lastRenderedPageBreak/>
         <w:t>Abstract</w:t>
       </w:r>
-      <w:bookmarkEnd w:id="0"/>
+      <w:bookmarkEnd w:id="1"/>
     </w:p>
     <w:p>
       <w:pPr>
@@ -2120,11 +2212,11 @@
       <w:pPr>
         <w:pStyle w:val="Heading1"/>
       </w:pPr>
-      <w:bookmarkStart w:id="1" w:name="_Toc31749347"/>
+      <w:bookmarkStart w:id="2" w:name="_Toc31796734"/>
       <w:r>
         <w:t>Keywords</w:t>
       </w:r>
-      <w:bookmarkEnd w:id="1"/>
+      <w:bookmarkEnd w:id="2"/>
     </w:p>
     <w:p>
       <w:pPr>
@@ -2138,11 +2230,11 @@
       <w:pPr>
         <w:pStyle w:val="Heading1"/>
       </w:pPr>
-      <w:bookmarkStart w:id="2" w:name="_Toc31749348"/>
+      <w:bookmarkStart w:id="3" w:name="_Toc31796735"/>
       <w:r>
         <w:t>Introduction</w:t>
       </w:r>
-      <w:bookmarkEnd w:id="2"/>
+      <w:bookmarkEnd w:id="3"/>
     </w:p>
     <w:p>
       <w:pPr>
@@ -2405,11 +2497,11 @@
       <w:pPr>
         <w:pStyle w:val="Heading2"/>
       </w:pPr>
-      <w:bookmarkStart w:id="3" w:name="_Toc31749353"/>
+      <w:bookmarkStart w:id="4" w:name="_Toc31796736"/>
       <w:r>
         <w:t>Screens</w:t>
       </w:r>
-      <w:bookmarkEnd w:id="3"/>
+      <w:bookmarkEnd w:id="4"/>
       <w:r>
         <w:t xml:space="preserve"> </w:t>
       </w:r>
@@ -2476,12 +2568,12 @@
       <w:pPr>
         <w:pStyle w:val="Heading1"/>
       </w:pPr>
-      <w:bookmarkStart w:id="4" w:name="_Toc31749351"/>
+      <w:bookmarkStart w:id="5" w:name="_Toc31796737"/>
       <w:r>
         <w:lastRenderedPageBreak/>
         <w:t>User Interface</w:t>
       </w:r>
-      <w:bookmarkEnd w:id="4"/>
+      <w:bookmarkEnd w:id="5"/>
     </w:p>
     <w:p>
       <w:pPr>
@@ -2581,12 +2673,12 @@
       <w:pPr>
         <w:pStyle w:val="Heading2"/>
       </w:pPr>
-      <w:bookmarkStart w:id="5" w:name="_Toc31749352"/>
+      <w:bookmarkStart w:id="6" w:name="_Toc31796738"/>
       <w:r>
         <w:lastRenderedPageBreak/>
         <w:t>Application UI Layout</w:t>
       </w:r>
-      <w:bookmarkEnd w:id="5"/>
+      <w:bookmarkEnd w:id="6"/>
     </w:p>
     <w:p>
       <w:r>
@@ -2783,42 +2875,37 @@
       <w:pPr>
         <w:pStyle w:val="Heading2"/>
       </w:pPr>
-      <w:bookmarkStart w:id="6" w:name="_Toc31749354"/>
+      <w:bookmarkStart w:id="7" w:name="_Toc31796739"/>
+      <w:r>
+        <w:t xml:space="preserve">Support </w:t>
+      </w:r>
+      <w:r>
+        <w:t>Screens</w:t>
+      </w:r>
+      <w:bookmarkEnd w:id="7"/>
+    </w:p>
+    <w:p>
+      <w:pPr>
+        <w:ind w:left="432"/>
+      </w:pPr>
+    </w:p>
+    <w:p>
+      <w:pPr>
+        <w:pStyle w:val="Heading3"/>
+      </w:pPr>
+      <w:bookmarkStart w:id="8" w:name="_Toc31796740"/>
       <w:r>
         <w:lastRenderedPageBreak/>
-        <w:t xml:space="preserve">Support </w:t>
-      </w:r>
-      <w:r>
-        <w:t>Screens</w:t>
-      </w:r>
-      <w:bookmarkEnd w:id="6"/>
+        <w:t>List Page</w:t>
+      </w:r>
+      <w:bookmarkEnd w:id="8"/>
     </w:p>
     <w:p>
       <w:pPr>
         <w:ind w:left="432"/>
       </w:pPr>
-    </w:p>
-    <w:p>
-      <w:pPr>
-        <w:pStyle w:val="Heading3"/>
-      </w:pPr>
-      <w:bookmarkStart w:id="7" w:name="_Toc31749355"/>
-      <w:r>
-        <w:t>List Page</w:t>
-      </w:r>
-      <w:bookmarkEnd w:id="7"/>
-    </w:p>
-    <w:p>
-      <w:pPr>
-        <w:ind w:left="432"/>
-      </w:pPr>
-      <w:r>
-        <w:t xml:space="preserve">Each screen has a list page, like showed below. List page are </w:t>
-      </w:r>
-      <w:bookmarkStart w:id="8" w:name="_GoBack"/>
-      <w:bookmarkEnd w:id="8"/>
-      <w:r>
-        <w:t xml:space="preserve">contains a button group on top right section and a </w:t>
+      <w:r>
+        <w:t xml:space="preserve">Each screen has a list page, like showed below. List page are contains a button group on top right section and a </w:t>
       </w:r>
       <w:r>
         <w:t>DataGridView</w:t>
@@ -2941,12 +3028,11 @@
           <w:rStyle w:val="Heading3Char"/>
         </w:rPr>
       </w:pPr>
-      <w:bookmarkStart w:id="9" w:name="_Toc31749356"/>
+      <w:bookmarkStart w:id="9" w:name="_Toc31796741"/>
       <w:r>
         <w:rPr>
           <w:rStyle w:val="Heading3Char"/>
         </w:rPr>
-        <w:lastRenderedPageBreak/>
         <w:t>Detail Page</w:t>
       </w:r>
       <w:bookmarkEnd w:id="9"/>
@@ -3014,6 +3100,7 @@
         <w:ind w:left="432"/>
       </w:pPr>
       <w:r>
+        <w:lastRenderedPageBreak/>
         <w:t xml:space="preserve">The detail page </w:t>
       </w:r>
       <w:r>
@@ -3032,7 +3119,7 @@
       <w:pPr>
         <w:pStyle w:val="Heading2"/>
       </w:pPr>
-      <w:bookmarkStart w:id="10" w:name="_Toc31749357"/>
+      <w:bookmarkStart w:id="10" w:name="_Toc31796742"/>
       <w:r>
         <w:t>Master Screens</w:t>
       </w:r>
@@ -3050,7 +3137,7 @@
       <w:pPr>
         <w:pStyle w:val="Heading3"/>
       </w:pPr>
-      <w:bookmarkStart w:id="11" w:name="_Toc31749358"/>
+      <w:bookmarkStart w:id="11" w:name="_Toc31796743"/>
       <w:r>
         <w:t>List Page</w:t>
       </w:r>
@@ -3132,9 +3219,8 @@
       <w:pPr>
         <w:pStyle w:val="Heading3"/>
       </w:pPr>
-      <w:bookmarkStart w:id="12" w:name="_Toc31749359"/>
-      <w:r>
-        <w:lastRenderedPageBreak/>
+      <w:bookmarkStart w:id="12" w:name="_Toc31796744"/>
+      <w:r>
         <w:t>Detail Page</w:t>
       </w:r>
       <w:bookmarkEnd w:id="12"/>
@@ -3164,6 +3250,7 @@
         <w:rPr>
           <w:noProof/>
         </w:rPr>
+        <w:lastRenderedPageBreak/>
         <w:drawing>
           <wp:inline distT="0" distB="0" distL="0" distR="0" wp14:anchorId="620660FB" wp14:editId="08E42597">
             <wp:extent cx="6223000" cy="3457850"/>
@@ -3219,7 +3306,6 @@
         <w:pStyle w:val="Heading4"/>
       </w:pPr>
       <w:r>
-        <w:lastRenderedPageBreak/>
         <w:t>Cast List</w:t>
       </w:r>
     </w:p>
@@ -3283,6 +3369,7 @@
         <w:pStyle w:val="Heading4"/>
       </w:pPr>
       <w:r>
+        <w:lastRenderedPageBreak/>
         <w:t>Cast Detail</w:t>
       </w:r>
     </w:p>
@@ -3355,10 +3442,11 @@
       <w:pPr>
         <w:pStyle w:val="Heading1"/>
       </w:pPr>
-      <w:r>
-        <w:lastRenderedPageBreak/>
+      <w:bookmarkStart w:id="13" w:name="_Toc31796745"/>
+      <w:r>
         <w:t>Technical Review</w:t>
       </w:r>
+      <w:bookmarkEnd w:id="13"/>
     </w:p>
     <w:p>
       <w:pPr>
@@ -3378,9 +3466,11 @@
       <w:pPr>
         <w:pStyle w:val="Heading2"/>
       </w:pPr>
+      <w:bookmarkStart w:id="14" w:name="_Toc31796746"/>
       <w:r>
         <w:t>Application Layout</w:t>
       </w:r>
+      <w:bookmarkEnd w:id="14"/>
     </w:p>
     <w:tbl>
       <w:tblPr>
@@ -3391,7 +3481,7 @@
       </w:tblPr>
       <w:tblGrid>
         <w:gridCol w:w="4356"/>
-        <w:gridCol w:w="5102"/>
+        <w:gridCol w:w="4768"/>
       </w:tblGrid>
       <w:tr>
         <w:tc>
@@ -3603,6 +3693,7 @@
               <w:rPr>
                 <w:noProof/>
               </w:rPr>
+              <w:lastRenderedPageBreak/>
               <w:drawing>
                 <wp:inline distT="0" distB="0" distL="0" distR="0" wp14:anchorId="4F5EA496" wp14:editId="58038759">
                   <wp:extent cx="2012950" cy="3077845"/>
@@ -4447,7 +4538,6 @@
               <w:rPr>
                 <w:noProof/>
               </w:rPr>
-              <w:lastRenderedPageBreak/>
               <w:drawing>
                 <wp:inline distT="0" distB="0" distL="0" distR="0" wp14:anchorId="7F96797B" wp14:editId="58A251B0">
                   <wp:extent cx="1781175" cy="2552065"/>
@@ -4550,6 +4640,7 @@
               <w:rPr>
                 <w:noProof/>
               </w:rPr>
+              <w:lastRenderedPageBreak/>
               <w:drawing>
                 <wp:inline distT="0" distB="0" distL="0" distR="0" wp14:anchorId="79789999" wp14:editId="4E0ACE95">
                   <wp:extent cx="1951355" cy="2245360"/>
@@ -4629,14 +4720,14 @@
       <w:pPr>
         <w:pStyle w:val="Heading1"/>
       </w:pPr>
-      <w:bookmarkStart w:id="13" w:name="_Toc31749360"/>
+      <w:bookmarkStart w:id="15" w:name="_Toc31796747"/>
       <w:r>
         <w:t xml:space="preserve">What I </w:t>
       </w:r>
       <w:r>
         <w:t>Skip</w:t>
       </w:r>
-      <w:bookmarkEnd w:id="13"/>
+      <w:bookmarkEnd w:id="15"/>
     </w:p>
     <w:p>
       <w:pPr>
@@ -4659,14 +4750,14 @@
       <w:pPr>
         <w:pStyle w:val="Heading2"/>
       </w:pPr>
-      <w:bookmarkStart w:id="14" w:name="_Toc31749361"/>
+      <w:bookmarkStart w:id="16" w:name="_Toc31796748"/>
       <w:r>
         <w:t>Form Validation</w:t>
       </w:r>
       <w:r>
         <w:t xml:space="preserve"> &amp; Data Binding</w:t>
       </w:r>
-      <w:bookmarkEnd w:id="14"/>
+      <w:bookmarkEnd w:id="16"/>
     </w:p>
     <w:p>
       <w:pPr>
@@ -4680,7 +4771,7 @@
       <w:pPr>
         <w:pStyle w:val="Heading2"/>
       </w:pPr>
-      <w:bookmarkStart w:id="15" w:name="_Toc31749362"/>
+      <w:bookmarkStart w:id="17" w:name="_Toc31796749"/>
       <w:r>
         <w:t xml:space="preserve">Multi </w:t>
       </w:r>
@@ -4696,7 +4787,7 @@
       <w:r>
         <w:t>upport</w:t>
       </w:r>
-      <w:bookmarkEnd w:id="15"/>
+      <w:bookmarkEnd w:id="17"/>
     </w:p>
     <w:p>
       <w:pPr>
@@ -4722,12 +4813,11 @@
       <w:pPr>
         <w:pStyle w:val="Heading2"/>
       </w:pPr>
-      <w:bookmarkStart w:id="16" w:name="_Toc31749363"/>
-      <w:r>
-        <w:lastRenderedPageBreak/>
+      <w:bookmarkStart w:id="18" w:name="_Toc31796750"/>
+      <w:r>
         <w:t>Material Design For Everywhere</w:t>
       </w:r>
-      <w:bookmarkEnd w:id="16"/>
+      <w:bookmarkEnd w:id="18"/>
     </w:p>
     <w:p>
       <w:pPr>
@@ -4747,9 +4837,11 @@
       <w:pPr>
         <w:pStyle w:val="Heading2"/>
       </w:pPr>
+      <w:bookmarkStart w:id="19" w:name="_Toc31796751"/>
       <w:r>
         <w:t>Better Entity Framework using</w:t>
       </w:r>
+      <w:bookmarkEnd w:id="19"/>
     </w:p>
     <w:p>
       <w:pPr>
@@ -4769,11 +4861,11 @@
       <w:pPr>
         <w:pStyle w:val="Heading1"/>
       </w:pPr>
-      <w:bookmarkStart w:id="17" w:name="_Toc31749364"/>
+      <w:bookmarkStart w:id="20" w:name="_Toc31796752"/>
       <w:r>
         <w:t>References</w:t>
       </w:r>
-      <w:bookmarkEnd w:id="17"/>
+      <w:bookmarkEnd w:id="20"/>
     </w:p>
     <w:p>
       <w:pPr>
@@ -4898,7 +4990,7 @@
     <w:sectPr>
       <w:headerReference w:type="default" r:id="rId31"/>
       <w:footerReference w:type="default" r:id="rId32"/>
-      <w:pgSz w:w="12240" w:h="15840"/>
+      <w:pgSz w:w="11906" w:h="16838" w:code="9"/>
       <w:pgMar w:top="1440" w:right="900" w:bottom="1440" w:left="1440" w:header="426" w:footer="250" w:gutter="0"/>
       <w:cols w:space="708"/>
       <w:titlePg/>
@@ -5153,26 +5245,7 @@
               <w:sz w:val="24"/>
               <w:szCs w:val="24"/>
             </w:rPr>
-            <w:t xml:space="preserve">Project </w:t>
-          </w:r>
-          <w:r>
-            <w:rPr>
-              <w:rStyle w:val="Heading1Char"/>
-              <w:rFonts w:asciiTheme="minorHAnsi" w:hAnsiTheme="minorHAnsi" w:cstheme="minorHAnsi"/>
-              <w:i w:val="0"/>
-              <w:sz w:val="24"/>
-              <w:szCs w:val="24"/>
-            </w:rPr>
-            <w:t>D</w:t>
-          </w:r>
-          <w:r>
-            <w:rPr>
-              <w:rStyle w:val="Heading1Char"/>
-              <w:rFonts w:cstheme="minorHAnsi"/>
-              <w:sz w:val="24"/>
-              <w:szCs w:val="24"/>
-            </w:rPr>
-            <w:t>ocumentation</w:t>
+            <w:t>Project Plan</w:t>
           </w:r>
           <w:r>
             <w:rPr>
@@ -8090,7 +8163,7 @@
 </file>
 
 <file path=customXml/itemProps5.xml><?xml version="1.0" encoding="utf-8"?>
-<ds:datastoreItem xmlns:ds="http://schemas.openxmlformats.org/officeDocument/2006/customXml" ds:itemID="{0C704D16-573D-4BFD-8483-26AABC994427}">
+<ds:datastoreItem xmlns:ds="http://schemas.openxmlformats.org/officeDocument/2006/customXml" ds:itemID="{414C7F19-8B5F-4D88-AD44-8CEE0E48B5C1}">
   <ds:schemaRefs>
     <ds:schemaRef ds:uri="http://schemas.openxmlformats.org/officeDocument/2006/bibliography"/>
   </ds:schemaRefs>

</xml_diff>